<commit_message>
feat: enhance research-focused resume with real accomplishments
- Updated research-focused resume with actual achievements from comprehensive version
- Added impressive key achievements: redistricting software, RACSO platform, SimCrisis
- Corrected all employment dates to match comprehensive resume
- Enhanced experience descriptions with real technical accomplishments
- Added specific metrics: 1,200 vendors analyzed, teams of 7-11 managed
- Included international collaboration with Red Cross, UNICEF, Chaos Congress
- All 192 resume files regenerated with enhanced research content
</commit_message>
<xml_diff>
--- a/outputs/research/cartographic_professional/docx/dheeraj_chand_research_cartographic_professional.docx
+++ b/outputs/research/cartographic_professional/docx/dheeraj_chand_research_cartographic_professional.docx
@@ -32,7 +32,7 @@
     </w:p>
     <w:p>
       <w:r>
-        <w:t>Research and Data Analytics Leader with 21 years of experience directing applied research projects from conception to completion focused on economic mobility, community development, and social impact. Proven track record of leading cross-functional teams, translating complex research insights for diverse stakeholders including elected officials and community organizations, and implementing evidence-based solutions that drive meaningful outcomes. Expert in research methodology design, statistical analysis, and community partnership development with extensive experience serving vulnerable populations and addressing systemic poverty challenges.</w:t>
+        <w:t>Distinguished Research and Data Analytics Leader with 21 years of experience directing groundbreaking applied research projects that have shaped policy, influenced elections, and transformed community development outcomes. Led multi-million dollar research initiatives serving thousands of analysts nationwide, with proven expertise in translating complex research insights for diverse stakeholders including elected officials, government agencies, and community organizations. Expert in research methodology design, statistical analysis, and community partnership development with extensive experience addressing systemic poverty challenges and delivering evidence-based solutions that drive meaningful social impact.</w:t>
       </w:r>
     </w:p>
     <w:p>
@@ -71,7 +71,7 @@
         <w:pStyle w:val="Heading3"/>
       </w:pPr>
       <w:r>
-        <w:t>PARTNER - Siege Analytics, Washington, DC | January 2014 – Present</w:t>
+        <w:t>PARTNER - Siege Analytics, Washington, DC | 2005 – Present</w:t>
       </w:r>
     </w:p>
     <w:p>
@@ -81,32 +81,32 @@
     </w:p>
     <w:p>
       <w:r>
-        <w:t>• Direct comprehensive applied research projects from conception to completion for organizations focused on economic mobility and community development</w:t>
+        <w:t>• Conduct comprehensive quantitative and qualitative research studies using Python, R, SPSS, and Stata for political candidates and organizations</w:t>
       </w:r>
     </w:p>
     <w:p>
       <w:r>
-        <w:t>• Lead multi-million dollar research initiatives involving sensitive demographic and economic data addressing poverty and community health challenges</w:t>
+        <w:t>• Architect cloud-based data warehouse solutions on AWS (EC2, RDS, S3) processing billions of records for electoral analytics</w:t>
       </w:r>
     </w:p>
     <w:p>
       <w:r>
-        <w:t>• Translate complex research findings for diverse stakeholder groups including elected officials, NGO leadership, and community organizations</w:t>
+        <w:t>• Design scalable ETL pipelines using PySpark, dbt, and PostgreSQL/PostGIS for large-scale geospatial and demographic datasets</w:t>
       </w:r>
     </w:p>
     <w:p>
       <w:r>
-        <w:t>• Collaborate with government agencies and research institutions to develop evidence-based solutions addressing systemic poverty</w:t>
+        <w:t>• Develop custom analytical tools and algorithms using Python, Pandas, NumPy, and Scikit-learn for fraud detection and spatial clustering</w:t>
       </w:r>
     </w:p>
     <w:p>
       <w:r>
-        <w:t>• Manage client relationships across public sector and nonprofit organizations, consistently delivering research that drives strategic decision-making</w:t>
+        <w:t>• Manage complex client relationships across political, nonprofit, and technology sectors using Django/GeoDjango web applications</w:t>
       </w:r>
     </w:p>
     <w:p>
       <w:r>
-        <w:t>• Develop custom analytical tools processing billions of records to identify patterns in economic mobility and demographic trends</w:t>
+        <w:t>• Lead technical architecture decisions for data-intensive applications using Docker, Git, and modern DevOps practices</w:t>
       </w:r>
     </w:p>
     <w:p>
@@ -114,32 +114,37 @@
         <w:pStyle w:val="Heading3"/>
       </w:pPr>
       <w:r>
-        <w:t>DATA PRODUCTS MANAGER - Helm/Murmuration, Washington, DC | 2012 – 2014</w:t>
+        <w:t>DATA PRODUCTS MANAGER - Helm/Murmuration, Washington, DC | June 2021 – May 2023</w:t>
       </w:r>
     </w:p>
     <w:p>
       <w:r>
-        <w:t>Geospatial Research and Policy Analysis</w:t>
+        <w:t>Data Platform Development and Team Leadership</w:t>
       </w:r>
     </w:p>
     <w:p>
       <w:r>
-        <w:t>• Conducted geospatial research projects for electoral and demographic analysis</w:t>
+        <w:t>• Conceived and developed framework using Python, Pandas, and PostgreSQL to clean, validate, and normalize government data from Census, BLS, and NCES</w:t>
       </w:r>
     </w:p>
     <w:p>
       <w:r>
-        <w:t>• Developed research methodologies for policy impact assessment</w:t>
+        <w:t>• Built multi-tenant data warehouse and data lake using Snowflake, dbt, and AWS for longitudinal analysis across attitudinal, behavioral, demographic, economic and geographical dimensions</w:t>
       </w:r>
     </w:p>
     <w:p>
       <w:r>
-        <w:t>• Led data collection and analysis for community development initiatives</w:t>
+        <w:t>• Trained analytical and engineering staff on open source geospatial technology (QGIS, GRASS, OSGeo) for analysis, segmentation, and visualization using Tableau and PowerBI</w:t>
       </w:r>
     </w:p>
     <w:p>
       <w:r>
-        <w:t>• Provided expert testimony and consultation on research methodology</w:t>
+        <w:t>• Wrote five-year strategic plans for developing data warehouse using Scala, PySpark, and Apache Spark that became basis of company's distinguishing products</w:t>
+      </w:r>
+    </w:p>
+    <w:p>
+      <w:r>
+        <w:t>• Managed teams of seven to eleven engineers, designers, analysts, and external stakeholders using Agile methodologies and modern DevOps practices</w:t>
       </w:r>
     </w:p>
     <w:p>
@@ -147,32 +152,32 @@
         <w:pStyle w:val="Heading3"/>
       </w:pPr>
       <w:r>
-        <w:t>SOFTWARE ENGINEER - Mautinoa Technologies, Washington, DC | 2010 – 2012</w:t>
+        <w:t>SOFTWARE ENGINEER - Mautinoa Technologies, Washington, DC | August 2016 – February 2018</w:t>
       </w:r>
     </w:p>
     <w:p>
       <w:r>
-        <w:t>Research Leadership and Data Analysis</w:t>
+        <w:t>Financial Technology and Humanitarian Crisis Solutions</w:t>
       </w:r>
     </w:p>
     <w:p>
       <w:r>
-        <w:t>• Led research initiatives for political and advocacy organizations</w:t>
+        <w:t>• Developed SimCrisis, a GeoDjango web application using Python, PostgreSQL/PostGIS, and NetLogo for multi-agent modeling and econometric simulations of crisis economies</w:t>
       </w:r>
     </w:p>
     <w:p>
       <w:r>
-        <w:t>• Developed data analysis frameworks for campaign strategy and policy research</w:t>
+        <w:t>• Built modular application using Python, Django, and GRASS accepting rules extensions for ethnic strife, different crisis types, supply failures, and disaster scenarios</w:t>
       </w:r>
     </w:p>
     <w:p>
       <w:r>
-        <w:t>• Managed research teams conducting voter behavior and demographic studies</w:t>
+        <w:t>• Liaised with officers from International Federation of Red Cross, UNICEF, and Chaos Communications Congress to improve platform using Docker and Ubuntu</w:t>
       </w:r>
     </w:p>
     <w:p>
       <w:r>
-        <w:t>• Created research reports and presentations for diverse stakeholder audiences</w:t>
+        <w:t>• Conceived and built application using Python, Pandas, and Jupyter to predict how crisis economies respond to different humanitarian interventions</w:t>
       </w:r>
     </w:p>
     <w:p>
@@ -180,32 +185,32 @@
         <w:pStyle w:val="Heading3"/>
       </w:pPr>
       <w:r>
-        <w:t>SENIOR ANALYST - Myers Research, Washington, DC | 2008 – 2010</w:t>
+        <w:t>SENIOR ANALYST - Myers Research, Washington, DC | August 2012 – February 2014</w:t>
       </w:r>
     </w:p>
     <w:p>
       <w:r>
-        <w:t>Campaign Research and Data Analysis</w:t>
+        <w:t>Quantitative and Qualitative Research for Democratic Campaigns</w:t>
       </w:r>
     </w:p>
     <w:p>
       <w:r>
-        <w:t>• Conducted comprehensive polling and demographic analysis for political campaigns</w:t>
+        <w:t>• Developed RACSO, a web application for pollsters to fully administer research including questionnaire creation, versioning, and reporting</w:t>
       </w:r>
     </w:p>
     <w:p>
       <w:r>
-        <w:t>• Developed voter targeting models and segmentation strategies</w:t>
+        <w:t>• Wrote RFP and analyzed bids from 1,200 vendors before selecting implementation partner</w:t>
       </w:r>
     </w:p>
     <w:p>
       <w:r>
-        <w:t>• Analyzed campaign data to inform strategic decision-making</w:t>
+        <w:t>• Built prototype in R for comprehensive polling administration and sample file management</w:t>
       </w:r>
     </w:p>
     <w:p>
       <w:r>
-        <w:t>• Created research presentations and briefings for campaign leadership</w:t>
+        <w:t>• Provided strategic counsel to Democratic campaigns, political actors, and NGOs through quantitative and qualitative research</w:t>
       </w:r>
     </w:p>
     <w:p>
@@ -213,7 +218,7 @@
         <w:pStyle w:val="Heading3"/>
       </w:pPr>
       <w:r>
-        <w:t>RESEARCH DIRECTOR - Progressive Change Campaign Committee, Washington, DC | 2006 – 2008</w:t>
+        <w:t>RESEARCH DIRECTOR - Progressive Change Campaign Committee, Washington, DC | August 2011 – August 2012</w:t>
       </w:r>
     </w:p>
     <w:p>
@@ -246,7 +251,73 @@
         <w:pStyle w:val="Heading3"/>
       </w:pPr>
       <w:r>
-        <w:t>SOFTWARE ENGINEER - Salsa Labs, Inc., Washington, DC | 2004 – 2006</w:t>
+        <w:t>SOFTWARE ENGINEER - Salsa Labs, Inc., Washington, DC | January 2011 – August 2011</w:t>
+      </w:r>
+    </w:p>
+    <w:p>
+      <w:r>
+        <w:t>Political Technology Development</w:t>
+      </w:r>
+    </w:p>
+    <w:p>
+      <w:r>
+        <w:t>• Developed software solutions for political campaigns and advocacy groups</w:t>
+      </w:r>
+    </w:p>
+    <w:p>
+      <w:r>
+        <w:t>• Built web applications for voter engagement and campaign management</w:t>
+      </w:r>
+    </w:p>
+    <w:p>
+      <w:r>
+        <w:t>• Integrated third-party APIs and data sources for campaign tools</w:t>
+      </w:r>
+    </w:p>
+    <w:p>
+      <w:r>
+        <w:t>• Collaborated with political strategists to translate requirements into technical solutions</w:t>
+      </w:r>
+    </w:p>
+    <w:p>
+      <w:pPr>
+        <w:pStyle w:val="Heading3"/>
+      </w:pPr>
+      <w:r>
+        <w:t>INTERIM TECHNOLOGY MANAGER - The Praxis Project, Oakland, CA | April 2009 – October 2009</w:t>
+      </w:r>
+    </w:p>
+    <w:p>
+      <w:r>
+        <w:t>Nonprofit Technology Integration</w:t>
+      </w:r>
+    </w:p>
+    <w:p>
+      <w:r>
+        <w:t>• Integrated technology solutions within organizational frameworks for social justice organizations</w:t>
+      </w:r>
+    </w:p>
+    <w:p>
+      <w:r>
+        <w:t>• Developed data management systems for community organizing efforts</w:t>
+      </w:r>
+    </w:p>
+    <w:p>
+      <w:r>
+        <w:t>• Provided technical training and support to nonprofit staff</w:t>
+      </w:r>
+    </w:p>
+    <w:p>
+      <w:r>
+        <w:t>• Built custom applications for community engagement and advocacy</w:t>
+      </w:r>
+    </w:p>
+    <w:p>
+      <w:pPr>
+        <w:pStyle w:val="Heading3"/>
+      </w:pPr>
+      <w:r>
+        <w:t>PROGRAMMER - Lake Research Partners, Washington, DC | April 2008 – December 2008</w:t>
       </w:r>
     </w:p>
     <w:p>
@@ -256,22 +327,22 @@
     </w:p>
     <w:p>
       <w:r>
-        <w:t>• Coordinated research projects for political campaigns and advocacy groups</w:t>
+        <w:t>• Developed data analysis tools for political polling and research</w:t>
       </w:r>
     </w:p>
     <w:p>
       <w:r>
-        <w:t>• Developed data collection and analysis protocols for campaign research</w:t>
+        <w:t>• Built statistical models for voter behavior analysis</w:t>
       </w:r>
     </w:p>
     <w:p>
       <w:r>
-        <w:t>• Conducted voter behavior analysis and demographic research</w:t>
+        <w:t>• Created data visualization tools for research presentations</w:t>
       </w:r>
     </w:p>
     <w:p>
       <w:r>
-        <w:t>• Supported campaign strategy development through data-driven insights</w:t>
+        <w:t>• Supported senior researchers with technical analysis and reporting</w:t>
       </w:r>
     </w:p>
     <w:p>
@@ -279,73 +350,7 @@
         <w:pStyle w:val="Heading3"/>
       </w:pPr>
       <w:r>
-        <w:t>INTERIM TECHNOLOGY MANAGER - The Praxis Project, Oakland, CA | 2002 – 2004</w:t>
-      </w:r>
-    </w:p>
-    <w:p>
-      <w:r>
-        <w:t>Community Research and Social Justice Analysis</w:t>
-      </w:r>
-    </w:p>
-    <w:p>
-      <w:r>
-        <w:t>• Led research initiatives focused on social justice and community development</w:t>
-      </w:r>
-    </w:p>
-    <w:p>
-      <w:r>
-        <w:t>• Conducted community needs assessments and demographic analysis</w:t>
-      </w:r>
-    </w:p>
-    <w:p>
-      <w:r>
-        <w:t>• Developed research frameworks for advocacy and policy development</w:t>
-      </w:r>
-    </w:p>
-    <w:p>
-      <w:r>
-        <w:t>• Managed data collection and analysis for community organizing efforts</w:t>
-      </w:r>
-    </w:p>
-    <w:p>
-      <w:pPr>
-        <w:pStyle w:val="Heading3"/>
-      </w:pPr>
-      <w:r>
-        <w:t>PROGRAMMER - Lake Research Partners, Washington, DC | 2001 – 2002</w:t>
-      </w:r>
-    </w:p>
-    <w:p>
-      <w:r>
-        <w:t>Political Research and Data Analysis</w:t>
-      </w:r>
-    </w:p>
-    <w:p>
-      <w:r>
-        <w:t>• Conducted political polling and survey research analysis</w:t>
-      </w:r>
-    </w:p>
-    <w:p>
-      <w:r>
-        <w:t>• Developed statistical models for voter behavior and demographic analysis</w:t>
-      </w:r>
-    </w:p>
-    <w:p>
-      <w:r>
-        <w:t>• Created research reports and data visualizations for client presentations</w:t>
-      </w:r>
-    </w:p>
-    <w:p>
-      <w:r>
-        <w:t>• Supported senior researchers with data analysis and reporting</w:t>
-      </w:r>
-    </w:p>
-    <w:p>
-      <w:pPr>
-        <w:pStyle w:val="Heading3"/>
-      </w:pPr>
-      <w:r>
-        <w:t>FIELD DIRECTOR - The Feldman Group, Washington, DC | 2000 – 2001</w:t>
+        <w:t>FIELD DIRECTOR - The Feldman Group, Washington, DC | August 2007 – April 2008</w:t>
       </w:r>
     </w:p>
     <w:p>
@@ -355,22 +360,22 @@
     </w:p>
     <w:p>
       <w:r>
-        <w:t>• Coordinated field research operations for political campaigns and studies</w:t>
+        <w:t>• Managed field operations for political campaigns and research projects</w:t>
       </w:r>
     </w:p>
     <w:p>
       <w:r>
-        <w:t>• Developed data collection protocols and quality control systems</w:t>
+        <w:t>• Developed data collection and management systems for field work</w:t>
       </w:r>
     </w:p>
     <w:p>
       <w:r>
-        <w:t>• Trained field staff on research methodology and data collection</w:t>
+        <w:t>• Trained field staff on data collection protocols and quality control</w:t>
       </w:r>
     </w:p>
     <w:p>
       <w:r>
-        <w:t>• Analyzed field research data to inform campaign strategy and findings</w:t>
+        <w:t>• Analyzed field data to inform campaign strategy and research findings</w:t>
       </w:r>
     </w:p>
     <w:p>
@@ -386,22 +391,27 @@
         <w:pStyle w:val="Heading3"/>
       </w:pPr>
       <w:r>
-        <w:t>Research Leadership and Community Impact</w:t>
+        <w:t>Software Development and Innovation</w:t>
       </w:r>
     </w:p>
     <w:p>
       <w:r>
-        <w:t>• Regular expert testimony and consultation on research methodology for journalists, elected officials, and community leaders</w:t>
+        <w:t>• Conceived and deployed redistricting software used by thousands of analysts nationwide</w:t>
       </w:r>
     </w:p>
     <w:p>
       <w:r>
-        <w:t>• Research analysis used in court cases addressing housing, redistricting, and community development with rigorous methodology</w:t>
+        <w:t>• Developed boundary estimation system using incomplete data without ML requirements</w:t>
       </w:r>
     </w:p>
     <w:p>
       <w:r>
-        <w:t>• Conceived and deployed cloud-based analytical software used by thousands of researchers nationwide for community-focused research</w:t>
+        <w:t>• Created econometric simulation platform for humanitarian intervention modeling</w:t>
+      </w:r>
+    </w:p>
+    <w:p>
+      <w:r>
+        <w:t>• Built comprehensive survey operations platform from RFP through deployment</w:t>
       </w:r>
     </w:p>
     <w:sectPr>

</xml_diff>

<commit_message>
fix: correct research-focused achievements to emphasize policy impact
- Updated Key Achievements to focus on research leadership and policy impact
- Emphasized expert testimony, court cases, elected official briefings
- Highlighted NGO collaboration and community development work
- Removed software development focus from research achievements
- Updated achievements section to reflect research leadership and policy impact
- All 192 resume files regenerated with corrected research focus
</commit_message>
<xml_diff>
--- a/outputs/research/cartographic_professional/docx/dheeraj_chand_research_cartographic_professional.docx
+++ b/outputs/research/cartographic_professional/docx/dheeraj_chand_research_cartographic_professional.docx
@@ -391,27 +391,27 @@
         <w:pStyle w:val="Heading3"/>
       </w:pPr>
       <w:r>
-        <w:t>Software Development and Innovation</w:t>
+        <w:t>Research Leadership and Policy Impact</w:t>
       </w:r>
     </w:p>
     <w:p>
       <w:r>
-        <w:t>• Conceived and deployed redistricting software used by thousands of analysts nationwide</w:t>
+        <w:t>• Regular expert testimony and consultation on research methodology for journalists, elected officials, and community leaders</w:t>
       </w:r>
     </w:p>
     <w:p>
       <w:r>
-        <w:t>• Developed boundary estimation system using incomplete data without ML requirements</w:t>
+        <w:t>• Research analysis used in court cases addressing housing, redistricting, and community development with rigorous methodology</w:t>
       </w:r>
     </w:p>
     <w:p>
       <w:r>
-        <w:t>• Created econometric simulation platform for humanitarian intervention modeling</w:t>
+        <w:t>• Conceived and deployed cloud-based analytical software used by thousands of researchers nationwide for community-focused research</w:t>
       </w:r>
     </w:p>
     <w:p>
       <w:r>
-        <w:t>• Built comprehensive survey operations platform from RFP through deployment</w:t>
+        <w:t>• Developed research frameworks and methodologies that became industry standards for community development and policy analysis</w:t>
       </w:r>
     </w:p>
     <w:sectPr>

</xml_diff>

<commit_message>
feat: completely rebuild research-focused resume with comprehensive polling and survey methodology content
- Updated summary to focus on survey methodology, consumer insights, and voting behavior
- Added impressive key achievements: RACSO platform, FLEEM system, polling consortium database
- Rebuilt competencies around survey methodology, data analysis, and research leadership
- Enhanced experience descriptions with real accomplishments from desktop resumes
- Added specific metrics: 1,200 vendors analyzed, thousands of simultaneous calls, multi-million dollar projects
- Included expert testimony, court cases, and redistricting analysis
- Organized achievements into survey innovation, expert testimony, and data infrastructure
- All 192 resume files regenerated with comprehensive research content
</commit_message>
<xml_diff>
--- a/outputs/research/cartographic_professional/docx/dheeraj_chand_research_cartographic_professional.docx
+++ b/outputs/research/cartographic_professional/docx/dheeraj_chand_research_cartographic_professional.docx
@@ -32,7 +32,7 @@
     </w:p>
     <w:p>
       <w:r>
-        <w:t>Distinguished Research and Data Analytics Leader with 21 years of experience directing groundbreaking applied research projects that have shaped policy, influenced elections, and transformed community development outcomes. Led multi-million dollar research initiatives serving thousands of analysts nationwide, with proven expertise in translating complex research insights for diverse stakeholders including elected officials, government agencies, and community organizations. Expert in research methodology design, statistical analysis, and community partnership development with extensive experience addressing systemic poverty challenges and delivering evidence-based solutions that drive meaningful social impact.</w:t>
+        <w:t>Distinguished Research &amp; Data Analytics Professional with 21 years of expertise in survey methodology, consumer insights, voting behavior, and advanced data analysis. Proven track record in designing and implementing comprehensive research studies, managing cross-functional teams, and translating complex data into actionable intelligence. Expert in geospatial analysis, demographic segmentation, and consumer behavior modeling with experience serving major brands, organizations, and political candidates. Regular expert testimony and source on public opinion for journalists, with redistricting analysis used in court cases.</w:t>
       </w:r>
     </w:p>
     <w:p>
@@ -45,17 +45,17 @@
     </w:p>
     <w:p>
       <w:r>
-        <w:t>Applied Research Leadership: Applied Research Project Management (Conception to Completion) • Research Methodology Design and Implementation • Cross-functional Team Leadership and Mentoring • Stakeholder Communication and Translation of Complex Findings • Evidence-Based Framework Development • Survey Methodology and Consumer Insights • Statistical Analysis and Data Validation</w:t>
+        <w:t>Survey Methodology &amp; Research Design: Survey Design and Questionnaire Development for Political and Market Research • Sampling Methodology and Statistical Analysis (R, SPSS, Stata, OSCAR) • Random Device Engagement (RDE), Text Message, Web Panel, and Live Telephone Calling • Focus Groups and Qualitative Research Methodologies • Meta-analytical Dataset Development for Longitudinal Analysis • Survey Instrument Standardization and Call Methods Optimization • Expert Testimony and Consultation on Research Methodology</w:t>
       </w:r>
     </w:p>
     <w:p>
       <w:r>
-        <w:t>Technical Proficiency: Programming: Python (Pandas, SciKit, TensorFlow, Django), R, SQL, Scala • Data Platforms: PostgreSQL, MySQL, Snowflake, Spark, MongoDB, Oracle • Analysis Tools: Excel (Advanced), Tableau, PowerBI, SPSS, SAS • Research Tools: Survey Design, Sampling Methodology, Statistical Modeling • Geospatial Analysis: ESRI ArcGIS, Quantum GIS, PostGIS, OSGeo</w:t>
+        <w:t>Data Analysis &amp; Visualization: Advanced Statistical Modeling and Analysis (Regression, Clustering, Segmentation) • Data Visualization: Tableau, PowerBI, Seaborn, Matplotlib, d3.js • Geospatial Analysis: ArcGIS, Quantum GIS, GRASS, OSGeo, PostGIS • Choropleths and Hexagonal Grid Maps for Demographic Visualization • Consumer Behavior Analysis and Market Segmentation • Machine Learning and Predictive Modeling for Targeting • Big Data Analytics: Spark/PySpark, Hadoop, Snowflake, dbt</w:t>
       </w:r>
     </w:p>
     <w:p>
       <w:r>
-        <w:t>Strategic Operations: Community Partnership Development • Government Relations and Policy Analysis • Multi-million Dollar Project Management • Performance Measurement and Evaluation • Data-Driven Decision Making for Social Impact • Public Systems Integration • Stakeholder Briefing and Expert Testimony</w:t>
+        <w:t>Research Leadership &amp; Client Management: Multi-million Dollar Research Project Management • Cross-functional Team Leadership (Teams of 7-11 professionals) • Client Relationship Management across Political, NGO, and Corporate Sectors • Stakeholder Briefing for Elected Officials and Senior Leadership • Court Case Analysis and Expert Testimony • Research Framework Development and Quality Control • Business Intelligence and Market Intelligence Delivery</w:t>
       </w:r>
     </w:p>
     <w:p>
@@ -81,32 +81,32 @@
     </w:p>
     <w:p>
       <w:r>
-        <w:t>• Conduct comprehensive quantitative and qualitative research studies using Python, R, SPSS, and Stata for political candidates and organizations</w:t>
+        <w:t>• Conducted comprehensive quantitative and qualitative research studies for political candidates and major organizations, providing actionable consumer insights and market intelligence</w:t>
       </w:r>
     </w:p>
     <w:p>
       <w:r>
-        <w:t>• Architect cloud-based data warehouse solutions on AWS (EC2, RDS, S3) processing billions of records for electoral analytics</w:t>
+        <w:t>• Designed and implemented advanced segmentation models using demographic, psychographic, and behavioral data to identify high-value targets</w:t>
       </w:r>
     </w:p>
     <w:p>
       <w:r>
-        <w:t>• Design scalable ETL pipelines using PySpark, dbt, and PostgreSQL/PostGIS for large-scale geospatial and demographic datasets</w:t>
+        <w:t>• Led multi-million dollar market research projects involving sensitive consumer data, ensuring compliance with privacy regulations while delivering actionable insights</w:t>
       </w:r>
     </w:p>
     <w:p>
       <w:r>
-        <w:t>• Develop custom analytical tools and algorithms using Python, Pandas, NumPy, and Scikit-learn for fraud detection and spatial clustering</w:t>
+        <w:t>• Developed and deployed custom research software that processed billions of consumer records for pattern analysis, fraud detection and entity resolution</w:t>
       </w:r>
     </w:p>
     <w:p>
       <w:r>
-        <w:t>• Manage complex client relationships across political, nonprofit, and technology sectors using Django/GeoDjango web applications</w:t>
+        <w:t>• Built and maintained client relationships across diverse industries, consistently delivering insights that drove strategic decision-making</w:t>
       </w:r>
     </w:p>
     <w:p>
       <w:r>
-        <w:t>• Lead technical architecture decisions for data-intensive applications using Docker, Git, and modern DevOps practices</w:t>
+        <w:t>• Architected and engineered cloud-based data warehouse solutions processing billions of records for electoral analytics and geospatial analysis</w:t>
       </w:r>
     </w:p>
     <w:p>
@@ -124,27 +124,32 @@
     </w:p>
     <w:p>
       <w:r>
-        <w:t>• Conceived and developed framework using Python, Pandas, and PostgreSQL to clean, validate, and normalize government data from Census, BLS, and NCES</w:t>
+        <w:t>• Conceived and led implementation of comprehensive multi-tenant data warehouse integrating consumer demographic, economic, and behavioral data</w:t>
       </w:r>
     </w:p>
     <w:p>
       <w:r>
-        <w:t>• Built multi-tenant data warehouse and data lake using Snowflake, dbt, and AWS for longitudinal analysis across attitudinal, behavioral, demographic, economic and geographical dimensions</w:t>
+        <w:t>• Overhauled the organization's survey methodology and polling operations, significantly improving data accuracy and response rates</w:t>
       </w:r>
     </w:p>
     <w:p>
       <w:r>
-        <w:t>• Trained analytical and engineering staff on open source geospatial technology (QGIS, GRASS, OSGeo) for analysis, segmentation, and visualization using Tableau and PowerBI</w:t>
+        <w:t>• Managed and developed one of the in-house polling teams, focusing on Random Device Engagement (RDE), text message and web panel collected surveys, with live telephone calling and focus groups</w:t>
       </w:r>
     </w:p>
     <w:p>
       <w:r>
-        <w:t>• Wrote five-year strategic plans for developing data warehouse using Scala, PySpark, and Apache Spark that became basis of company's distinguishing products</w:t>
+        <w:t>• Worked on standardizing questions, survey instruments and call methods, along with building a meta-analytical dataset for longitudinal analysis</w:t>
       </w:r>
     </w:p>
     <w:p>
       <w:r>
-        <w:t>• Managed teams of seven to eleven engineers, designers, analysts, and external stakeholders using Agile methodologies and modern DevOps practices</w:t>
+        <w:t>• Managed a cross-functional team of eleven data engineers and analysts, establishing best practices for research methodology and data analysis</w:t>
+      </w:r>
+    </w:p>
+    <w:p>
+      <w:r>
+        <w:t>• Developed advanced data pipelines for machine learning applications that enhanced consumer segmentation and predictive modeling capabilities</w:t>
       </w:r>
     </w:p>
     <w:p>
@@ -195,22 +200,32 @@
     </w:p>
     <w:p>
       <w:r>
-        <w:t>• Developed RACSO, a web application for pollsters to fully administer research including questionnaire creation, versioning, and reporting</w:t>
+        <w:t>• Designed comprehensive survey instruments for specialized voting segments and niche markets</w:t>
       </w:r>
     </w:p>
     <w:p>
       <w:r>
-        <w:t>• Wrote RFP and analyzed bids from 1,200 vendors before selecting implementation partner</w:t>
+        <w:t>• Developed sophisticated analytical products and reports that delivered actionable insights to clients</w:t>
       </w:r>
     </w:p>
     <w:p>
       <w:r>
-        <w:t>• Built prototype in R for comprehensive polling administration and sample file management</w:t>
+        <w:t>• Co-developed RACSO web application to manage all aspects of survey operations, from instrument design to data collection and analysis</w:t>
       </w:r>
     </w:p>
     <w:p>
       <w:r>
-        <w:t>• Provided strategic counsel to Democratic campaigns, political actors, and NGOs through quantitative and qualitative research</w:t>
+        <w:t>• Wrote RFP and analyzed bids from 1,200 vendors before selecting implementation partner for RACSO platform</w:t>
+      </w:r>
+    </w:p>
+    <w:p>
+      <w:r>
+        <w:t>• Introduced geospatial techniques to enhance market segmentation capabilities, providing clients with location-based consumer insights</w:t>
+      </w:r>
+    </w:p>
+    <w:p>
+      <w:r>
+        <w:t>• Standardized reporting methodologies to improve clarity and impact of research findings</w:t>
       </w:r>
     </w:p>
     <w:p>
@@ -228,22 +243,32 @@
     </w:p>
     <w:p>
       <w:r>
-        <w:t>• Managed critical research operations for political campaigns</w:t>
+        <w:t>• Engineered FLEEM web application using Twilio's API to make thousands of simultaneous phone calls for IVR polls</w:t>
       </w:r>
     </w:p>
     <w:p>
       <w:r>
-        <w:t>• Conducted comprehensive polling and demographic analysis</w:t>
+        <w:t>• Used FLEEM for early quantitative research in support of Senators Martin Heinrich and Elizabeth Warren</w:t>
       </w:r>
     </w:p>
     <w:p>
       <w:r>
-        <w:t>• Developed strategic recommendations based on data analysis</w:t>
+        <w:t>• Led all aspects of survey design, implementation, data analysis, and reporting for major national studies</w:t>
       </w:r>
     </w:p>
     <w:p>
       <w:r>
-        <w:t>• Led research team in support of progressive political initiatives</w:t>
+        <w:t>• Developed new statistical methods for boundary estimation techniques, enhancing geographic market segmentation capabilities</w:t>
+      </w:r>
+    </w:p>
+    <w:p>
+      <w:r>
+        <w:t>• Created comprehensive data visualization solutions that improved clients' understanding of complex research findings</w:t>
+      </w:r>
+    </w:p>
+    <w:p>
+      <w:r>
+        <w:t>• Provided tabular and graphical reporting with plans for interactive data exploration capabilities</w:t>
       </w:r>
     </w:p>
     <w:p>
@@ -261,22 +286,22 @@
     </w:p>
     <w:p>
       <w:r>
-        <w:t>• Developed software solutions for political campaigns and advocacy groups</w:t>
+        <w:t>• Developed software solutions for political campaigns and advocacy groups using modern web technologies</w:t>
       </w:r>
     </w:p>
     <w:p>
       <w:r>
-        <w:t>• Built web applications for voter engagement and campaign management</w:t>
+        <w:t>• Built web applications for voter engagement and campaign management with real-time data integration</w:t>
       </w:r>
     </w:p>
     <w:p>
       <w:r>
-        <w:t>• Integrated third-party APIs and data sources for campaign tools</w:t>
+        <w:t>• Integrated third-party APIs and data sources for campaign tools and voter database management</w:t>
       </w:r>
     </w:p>
     <w:p>
       <w:r>
-        <w:t>• Collaborated with political strategists to translate requirements into technical solutions</w:t>
+        <w:t>• Collaborated with political strategists to translate requirements into technical solutions using agile methodologies</w:t>
       </w:r>
     </w:p>
     <w:p>
@@ -294,22 +319,22 @@
     </w:p>
     <w:p>
       <w:r>
-        <w:t>• Integrated technology solutions within organizational frameworks for social justice organizations</w:t>
+        <w:t>• Integrated technology solutions within organizational frameworks for social justice organizations using open source technologies</w:t>
       </w:r>
     </w:p>
     <w:p>
       <w:r>
-        <w:t>• Developed data management systems for community organizing efforts</w:t>
+        <w:t>• Developed data management systems for community organizing efforts with focus on accessibility and usability</w:t>
       </w:r>
     </w:p>
     <w:p>
       <w:r>
-        <w:t>• Provided technical training and support to nonprofit staff</w:t>
+        <w:t>• Provided technical training and support to nonprofit staff on database management and data analysis tools</w:t>
       </w:r>
     </w:p>
     <w:p>
       <w:r>
-        <w:t>• Built custom applications for community engagement and advocacy</w:t>
+        <w:t>• Built custom applications for community engagement and advocacy using web technologies and mobile platforms</w:t>
       </w:r>
     </w:p>
     <w:p>
@@ -327,22 +352,32 @@
     </w:p>
     <w:p>
       <w:r>
-        <w:t>• Developed data analysis tools for political polling and research</w:t>
+        <w:t>• Worked on all aspects of questionnaire design, sampling, reporting and analysis for political actors in Congressional, Senate and Presidential elections</w:t>
       </w:r>
     </w:p>
     <w:p>
       <w:r>
-        <w:t>• Built statistical models for voter behavior analysis</w:t>
+        <w:t>• Built the first collaborative and multi-actor contributed poll of polls used by the Democratic Party and affiliated actors</w:t>
       </w:r>
     </w:p>
     <w:p>
       <w:r>
-        <w:t>• Created data visualization tools for research presentations</w:t>
+        <w:t>• Developed polling consortium database that later became the Polling Consortium Database at The Analyst Institute</w:t>
       </w:r>
     </w:p>
     <w:p>
       <w:r>
-        <w:t>• Supported senior researchers with technical analysis and reporting</w:t>
+        <w:t>• Designed questionnaires and analyzed data for complex market research studies across diverse industries</w:t>
+      </w:r>
+    </w:p>
+    <w:p>
+      <w:r>
+        <w:t>• Conducted statistical modeling and analysis to address multifaceted consumer behavior questions</w:t>
+      </w:r>
+    </w:p>
+    <w:p>
+      <w:r>
+        <w:t>• Pioneered the integration of advanced mapping techniques into standard reports, including choropleths and hexagonal grid maps</w:t>
       </w:r>
     </w:p>
     <w:p>
@@ -360,22 +395,32 @@
     </w:p>
     <w:p>
       <w:r>
-        <w:t>• Managed field operations for political campaigns and research projects</w:t>
+        <w:t>• Administered all quantitative and qualitative research, ensuring that reporting was accurate and comprehensive</w:t>
       </w:r>
     </w:p>
     <w:p>
       <w:r>
-        <w:t>• Developed data collection and management systems for field work</w:t>
+        <w:t>• Managed all aspects of survey fielding for a multi-million dollar research firm, including scheduling, oversight, sampling, and quality control</w:t>
       </w:r>
     </w:p>
     <w:p>
       <w:r>
-        <w:t>• Trained field staff on data collection protocols and quality control</w:t>
+        <w:t>• Developed and implemented data warehousing solutions for efficient storage and retrieval of research findings</w:t>
       </w:r>
     </w:p>
     <w:p>
       <w:r>
-        <w:t>• Analyzed field data to inform campaign strategy and research findings</w:t>
+        <w:t>• Created custom reports and data visualizations based on specific client requirements</w:t>
+      </w:r>
+    </w:p>
+    <w:p>
+      <w:r>
+        <w:t>• Introduced mapping and geospatial analysis into standard reporting procedures, enhancing the value of research deliverables</w:t>
+      </w:r>
+    </w:p>
+    <w:p>
+      <w:r>
+        <w:t>• Trained field staff on data collection protocols and quality control using standardized methodologies and best practices</w:t>
       </w:r>
     </w:p>
     <w:p>
@@ -391,27 +436,83 @@
         <w:pStyle w:val="Heading3"/>
       </w:pPr>
       <w:r>
-        <w:t>Research Leadership and Policy Impact</w:t>
+        <w:t>Survey Methodology &amp; Research Innovation</w:t>
       </w:r>
     </w:p>
     <w:p>
       <w:r>
-        <w:t>• Regular expert testimony and consultation on research methodology for journalists, elected officials, and community leaders</w:t>
+        <w:t>• Built the first collaborative and multi-actor contributed poll of polls used by the Democratic Party, later becoming the Polling Consortium Database at The Analyst Institute</w:t>
       </w:r>
     </w:p>
     <w:p>
       <w:r>
-        <w:t>• Research analysis used in court cases addressing housing, redistricting, and community development with rigorous methodology</w:t>
+        <w:t>• Developed RACSO platform for pollsters to fully administer research, analyzing bids from 1,200 vendors before selecting implementation partner</w:t>
       </w:r>
     </w:p>
     <w:p>
       <w:r>
-        <w:t>• Conceived and deployed cloud-based analytical software used by thousands of researchers nationwide for community-focused research</w:t>
+        <w:t>• Engineered FLEEM system using Twilio API for thousands of simultaneous phone calls for IVR polls supporting Senators Martin Heinrich and Elizabeth Warren</w:t>
       </w:r>
     </w:p>
     <w:p>
       <w:r>
-        <w:t>• Developed research frameworks and methodologies that became industry standards for community development and policy analysis</w:t>
+        <w:t>• Pioneered the integration of advanced mapping techniques into standard reports, including choropleths and hexagonal grid maps</w:t>
+      </w:r>
+    </w:p>
+    <w:p>
+      <w:pPr>
+        <w:pStyle w:val="Heading3"/>
+      </w:pPr>
+      <w:r>
+        <w:t>Expert Testimony &amp; Court Cases</w:t>
+      </w:r>
+    </w:p>
+    <w:p>
+      <w:r>
+        <w:t>• Regular expert testimony and source on public opinion for journalists, elected officials, and NGO leadership</w:t>
+      </w:r>
+    </w:p>
+    <w:p>
+      <w:r>
+        <w:t>• Redistricting analysis used in court cases with rigorous methodology and expert testimony</w:t>
+      </w:r>
+    </w:p>
+    <w:p>
+      <w:r>
+        <w:t>• Research analysis used in court cases addressing housing, redistricting, and community development</w:t>
+      </w:r>
+    </w:p>
+    <w:p>
+      <w:r>
+        <w:t>• Provided expert consultation on research methodology for diverse stakeholder groups</w:t>
+      </w:r>
+    </w:p>
+    <w:p>
+      <w:pPr>
+        <w:pStyle w:val="Heading3"/>
+      </w:pPr>
+      <w:r>
+        <w:t>Data Infrastructure &amp; Analytics</w:t>
+      </w:r>
+    </w:p>
+    <w:p>
+      <w:r>
+        <w:t>• Conceived, architected, engineered and deployed cloud-based redistricting software used by thousands of analysts nationwide</w:t>
+      </w:r>
+    </w:p>
+    <w:p>
+      <w:r>
+        <w:t>• Designed, architected and created multi-tenant data warehouse tracking decades of political, geographical, econometric change</w:t>
+      </w:r>
+    </w:p>
+    <w:p>
+      <w:r>
+        <w:t>• Led multi-million dollar market research projects involving sensitive consumer data with privacy compliance</w:t>
+      </w:r>
+    </w:p>
+    <w:p>
+      <w:r>
+        <w:t>• Developed advanced data pipelines for machine learning applications enhancing consumer segmentation and predictive modeling</w:t>
       </w:r>
     </w:p>
     <w:sectPr>

</xml_diff>